<commit_message>
Document: update Document ver 1.0.3
</commit_message>
<xml_diff>
--- a/Documents/FA_SRS_0.1.docx
+++ b/Documents/FA_SRS_0.1.docx
@@ -7341,7 +7341,6 @@
               <w:bottom w:w="0" w:type="dxa"/>
               <w:right w:w="115" w:type="dxa"/>
             </w:tcMar>
-            <w:hideMark/>
           </w:tcPr>
           <w:p>
             <w:pPr>
@@ -7349,7 +7348,9 @@
               <w:jc w:val="center"/>
               <w:rPr>
                 <w:rFonts w:ascii="Times New Roman" w:hAnsi="Times New Roman"/>
-                <w:sz w:val="24"/>
+                <w:color w:val="000000"/>
+                <w:sz w:val="22"/>
+                <w:szCs w:val="22"/>
                 <w:lang w:val="en-US" w:eastAsia="ja-JP"/>
               </w:rPr>
             </w:pPr>
@@ -7396,7 +7397,7 @@
                 <w:sz w:val="24"/>
                 <w:lang w:val="en-US" w:eastAsia="ja-JP"/>
               </w:rPr>
-              <w:t>Teachers</w:t>
+              <w:t>Students</w:t>
             </w:r>
           </w:p>
         </w:tc>
@@ -7431,23 +7432,7 @@
                 <w:sz w:val="24"/>
                 <w:lang w:val="en-US" w:eastAsia="ja-JP"/>
               </w:rPr>
-              <w:t xml:space="preserve">Manage </w:t>
-            </w:r>
-            <w:r>
-              <w:rPr>
-                <w:rFonts w:ascii="Times New Roman" w:hAnsi="Times New Roman"/>
-                <w:sz w:val="24"/>
-                <w:lang w:val="en-US" w:eastAsia="ja-JP"/>
-              </w:rPr>
-              <w:t xml:space="preserve">Homeroom </w:t>
-            </w:r>
-            <w:r>
-              <w:rPr>
-                <w:rFonts w:ascii="Times New Roman" w:hAnsi="Times New Roman"/>
-                <w:sz w:val="24"/>
-                <w:lang w:val="en-US" w:eastAsia="ja-JP"/>
-              </w:rPr>
-              <w:t>class</w:t>
+              <w:t>Chat with teachers</w:t>
             </w:r>
           </w:p>
         </w:tc>
@@ -7482,23 +7467,7 @@
                 <w:sz w:val="24"/>
                 <w:lang w:val="en-US" w:eastAsia="ja-JP"/>
               </w:rPr>
-              <w:t xml:space="preserve">View, Update </w:t>
-            </w:r>
-            <w:r>
-              <w:rPr>
-                <w:rFonts w:ascii="Times New Roman" w:hAnsi="Times New Roman"/>
-                <w:sz w:val="24"/>
-                <w:lang w:val="en-US" w:eastAsia="ja-JP"/>
-              </w:rPr>
-              <w:t xml:space="preserve">Homeroom </w:t>
-            </w:r>
-            <w:r>
-              <w:rPr>
-                <w:rFonts w:ascii="Times New Roman" w:hAnsi="Times New Roman"/>
-                <w:sz w:val="24"/>
-                <w:lang w:val="en-US" w:eastAsia="ja-JP"/>
-              </w:rPr>
-              <w:t>class</w:t>
+              <w:t>Chat to teacher to ask question</w:t>
             </w:r>
           </w:p>
         </w:tc>
@@ -7535,26 +7504,6 @@
                 <w:lang w:val="en-US" w:eastAsia="ja-JP"/>
               </w:rPr>
             </w:pPr>
-            <w:r>
-              <w:rPr>
-                <w:rFonts w:ascii="Times New Roman" w:hAnsi="Times New Roman"/>
-                <w:color w:val="000000"/>
-                <w:sz w:val="22"/>
-                <w:szCs w:val="22"/>
-                <w:lang w:val="en-US" w:eastAsia="ja-JP"/>
-              </w:rPr>
-              <w:t>1</w:t>
-            </w:r>
-            <w:r>
-              <w:rPr>
-                <w:rFonts w:ascii="Times New Roman" w:hAnsi="Times New Roman"/>
-                <w:color w:val="000000"/>
-                <w:sz w:val="22"/>
-                <w:szCs w:val="22"/>
-                <w:lang w:val="en-US" w:eastAsia="ja-JP"/>
-              </w:rPr>
-              <w:t>4</w:t>
-            </w:r>
           </w:p>
         </w:tc>
         <w:tc>
@@ -7588,7 +7537,7 @@
                 <w:sz w:val="24"/>
                 <w:lang w:val="en-US" w:eastAsia="ja-JP"/>
               </w:rPr>
-              <w:t>Teachers</w:t>
+              <w:t>Students</w:t>
             </w:r>
           </w:p>
         </w:tc>
@@ -7623,7 +7572,7 @@
                 <w:sz w:val="24"/>
                 <w:lang w:val="en-US" w:eastAsia="ja-JP"/>
               </w:rPr>
-              <w:t xml:space="preserve">View timetable </w:t>
+              <w:t>View materials of learning</w:t>
             </w:r>
           </w:p>
         </w:tc>
@@ -7658,7 +7607,7 @@
                 <w:sz w:val="24"/>
                 <w:lang w:val="en-US" w:eastAsia="ja-JP"/>
               </w:rPr>
-              <w:t>View the personal timetable</w:t>
+              <w:t xml:space="preserve">View materials provided by teachers </w:t>
             </w:r>
           </w:p>
         </w:tc>
@@ -7682,6 +7631,7 @@
               <w:bottom w:w="0" w:type="dxa"/>
               <w:right w:w="115" w:type="dxa"/>
             </w:tcMar>
+            <w:hideMark/>
           </w:tcPr>
           <w:p>
             <w:pPr>
@@ -7689,12 +7639,20 @@
               <w:jc w:val="center"/>
               <w:rPr>
                 <w:rFonts w:ascii="Times New Roman" w:hAnsi="Times New Roman"/>
+                <w:sz w:val="24"/>
+                <w:lang w:val="en-US" w:eastAsia="ja-JP"/>
+              </w:rPr>
+            </w:pPr>
+            <w:r>
+              <w:rPr>
+                <w:rFonts w:ascii="Times New Roman" w:hAnsi="Times New Roman"/>
                 <w:color w:val="000000"/>
                 <w:sz w:val="22"/>
                 <w:szCs w:val="22"/>
                 <w:lang w:val="en-US" w:eastAsia="ja-JP"/>
               </w:rPr>
-            </w:pPr>
+              <w:t>1</w:t>
+            </w:r>
             <w:r>
               <w:rPr>
                 <w:rFonts w:ascii="Times New Roman" w:hAnsi="Times New Roman"/>
@@ -7703,17 +7661,7 @@
                 <w:szCs w:val="22"/>
                 <w:lang w:val="en-US" w:eastAsia="ja-JP"/>
               </w:rPr>
-              <w:t>1</w:t>
-            </w:r>
-            <w:r>
-              <w:rPr>
-                <w:rFonts w:ascii="Times New Roman" w:hAnsi="Times New Roman"/>
-                <w:color w:val="000000"/>
-                <w:sz w:val="22"/>
-                <w:szCs w:val="22"/>
-                <w:lang w:val="en-US" w:eastAsia="ja-JP"/>
-              </w:rPr>
-              <w:t>5</w:t>
+              <w:t>4</w:t>
             </w:r>
           </w:p>
         </w:tc>
@@ -7783,7 +7731,23 @@
                 <w:sz w:val="24"/>
                 <w:lang w:val="en-US" w:eastAsia="ja-JP"/>
               </w:rPr>
-              <w:t xml:space="preserve">Request Change </w:t>
+              <w:t xml:space="preserve">Manage </w:t>
+            </w:r>
+            <w:r>
+              <w:rPr>
+                <w:rFonts w:ascii="Times New Roman" w:hAnsi="Times New Roman"/>
+                <w:sz w:val="24"/>
+                <w:lang w:val="en-US" w:eastAsia="ja-JP"/>
+              </w:rPr>
+              <w:t xml:space="preserve">Homeroom </w:t>
+            </w:r>
+            <w:r>
+              <w:rPr>
+                <w:rFonts w:ascii="Times New Roman" w:hAnsi="Times New Roman"/>
+                <w:sz w:val="24"/>
+                <w:lang w:val="en-US" w:eastAsia="ja-JP"/>
+              </w:rPr>
+              <w:t>class</w:t>
             </w:r>
           </w:p>
         </w:tc>
@@ -7818,7 +7782,7 @@
                 <w:sz w:val="24"/>
                 <w:lang w:val="en-US" w:eastAsia="ja-JP"/>
               </w:rPr>
-              <w:t>Submit a request to change</w:t>
+              <w:t xml:space="preserve">View, Update </w:t>
             </w:r>
             <w:r>
               <w:rPr>
@@ -7826,7 +7790,7 @@
                 <w:sz w:val="24"/>
                 <w:lang w:val="en-US" w:eastAsia="ja-JP"/>
               </w:rPr>
-              <w:t xml:space="preserve"> timetable</w:t>
+              <w:t xml:space="preserve">Homeroom </w:t>
             </w:r>
             <w:r>
               <w:rPr>
@@ -7834,7 +7798,7 @@
                 <w:sz w:val="24"/>
                 <w:lang w:val="en-US" w:eastAsia="ja-JP"/>
               </w:rPr>
-              <w:t>/make up a class period.</w:t>
+              <w:t>class</w:t>
             </w:r>
           </w:p>
         </w:tc>
@@ -7889,7 +7853,7 @@
                 <w:szCs w:val="22"/>
                 <w:lang w:val="en-US" w:eastAsia="ja-JP"/>
               </w:rPr>
-              <w:t>6</w:t>
+              <w:t>5</w:t>
             </w:r>
           </w:p>
         </w:tc>
@@ -7959,7 +7923,7 @@
                 <w:sz w:val="24"/>
                 <w:lang w:val="en-US" w:eastAsia="ja-JP"/>
               </w:rPr>
-              <w:t>Attendance</w:t>
+              <w:t xml:space="preserve">View timetable </w:t>
             </w:r>
           </w:p>
         </w:tc>
@@ -7994,7 +7958,7 @@
                 <w:sz w:val="24"/>
                 <w:lang w:val="en-US" w:eastAsia="ja-JP"/>
               </w:rPr>
-              <w:t>Teachers record the present/absent status for students during their lessons.</w:t>
+              <w:t>View the personal timetable</w:t>
             </w:r>
           </w:p>
         </w:tc>
@@ -8049,7 +8013,7 @@
                 <w:szCs w:val="22"/>
                 <w:lang w:val="en-US" w:eastAsia="ja-JP"/>
               </w:rPr>
-              <w:t>7</w:t>
+              <w:t>5</w:t>
             </w:r>
           </w:p>
         </w:tc>
@@ -8114,7 +8078,12 @@
               </w:rPr>
             </w:pPr>
             <w:r>
-              <w:t>Grade Entry</w:t>
+              <w:rPr>
+                <w:rFonts w:ascii="Times New Roman" w:hAnsi="Times New Roman"/>
+                <w:sz w:val="24"/>
+                <w:lang w:val="en-US" w:eastAsia="ja-JP"/>
+              </w:rPr>
+              <w:t xml:space="preserve">Request Change </w:t>
             </w:r>
           </w:p>
         </w:tc>
@@ -8149,7 +8118,23 @@
                 <w:sz w:val="24"/>
                 <w:lang w:val="en-US" w:eastAsia="ja-JP"/>
               </w:rPr>
-              <w:t>Teachers enter the scores (Oral, 15-minute test, Midterm, Final) into the scores table. The system automatically calculates the average score.</w:t>
+              <w:t>Submit a request to change</w:t>
+            </w:r>
+            <w:r>
+              <w:rPr>
+                <w:rFonts w:ascii="Times New Roman" w:hAnsi="Times New Roman"/>
+                <w:sz w:val="24"/>
+                <w:lang w:val="en-US" w:eastAsia="ja-JP"/>
+              </w:rPr>
+              <w:t xml:space="preserve"> timetable</w:t>
+            </w:r>
+            <w:r>
+              <w:rPr>
+                <w:rFonts w:ascii="Times New Roman" w:hAnsi="Times New Roman"/>
+                <w:sz w:val="24"/>
+                <w:lang w:val="en-US" w:eastAsia="ja-JP"/>
+              </w:rPr>
+              <w:t>/make up a class period.</w:t>
             </w:r>
           </w:p>
         </w:tc>
@@ -8204,7 +8189,7 @@
                 <w:szCs w:val="22"/>
                 <w:lang w:val="en-US" w:eastAsia="ja-JP"/>
               </w:rPr>
-              <w:t>8</w:t>
+              <w:t>6</w:t>
             </w:r>
           </w:p>
         </w:tc>
@@ -8274,7 +8259,7 @@
                 <w:sz w:val="24"/>
                 <w:lang w:val="en-US" w:eastAsia="ja-JP"/>
               </w:rPr>
-              <w:t>Conduct student</w:t>
+              <w:t>Attendance</w:t>
             </w:r>
           </w:p>
         </w:tc>
@@ -8309,7 +8294,7 @@
                 <w:sz w:val="24"/>
                 <w:lang w:val="en-US" w:eastAsia="ja-JP"/>
               </w:rPr>
-              <w:t>The homeroom teacher will record the end-of-term conduct assessment for the students in their class on the conduct chart.</w:t>
+              <w:t>Teachers record the present/absent status for students during their lessons.</w:t>
             </w:r>
           </w:p>
         </w:tc>
@@ -8364,7 +8349,7 @@
                 <w:szCs w:val="22"/>
                 <w:lang w:val="en-US" w:eastAsia="ja-JP"/>
               </w:rPr>
-              <w:t>9</w:t>
+              <w:t>7</w:t>
             </w:r>
           </w:p>
         </w:tc>
@@ -8429,12 +8414,7 @@
               </w:rPr>
             </w:pPr>
             <w:r>
-              <w:rPr>
-                <w:rFonts w:ascii="Times New Roman" w:hAnsi="Times New Roman"/>
-                <w:sz w:val="24"/>
-                <w:lang w:val="en-US" w:eastAsia="ja-JP"/>
-              </w:rPr>
-              <w:t>View Profile</w:t>
+              <w:t>Grade Entry</w:t>
             </w:r>
           </w:p>
         </w:tc>
@@ -8469,15 +8449,7 @@
                 <w:sz w:val="24"/>
                 <w:lang w:val="en-US" w:eastAsia="ja-JP"/>
               </w:rPr>
-              <w:t>Edit teacher’s profile</w:t>
-            </w:r>
-            <w:r>
-              <w:rPr>
-                <w:rFonts w:ascii="Times New Roman" w:hAnsi="Times New Roman"/>
-                <w:sz w:val="24"/>
-                <w:lang w:val="en-US" w:eastAsia="ja-JP"/>
-              </w:rPr>
-              <w:t xml:space="preserve"> (personal)</w:t>
+              <w:t>Teachers enter the scores (Oral, 15-minute test, Midterm, Final) into the scores table. The system automatically calculates the average score.</w:t>
             </w:r>
           </w:p>
         </w:tc>
@@ -8522,7 +8494,17 @@
                 <w:szCs w:val="22"/>
                 <w:lang w:val="en-US" w:eastAsia="ja-JP"/>
               </w:rPr>
-              <w:t>20</w:t>
+              <w:t>1</w:t>
+            </w:r>
+            <w:r>
+              <w:rPr>
+                <w:rFonts w:ascii="Times New Roman" w:hAnsi="Times New Roman"/>
+                <w:color w:val="000000"/>
+                <w:sz w:val="22"/>
+                <w:szCs w:val="22"/>
+                <w:lang w:val="en-US" w:eastAsia="ja-JP"/>
+              </w:rPr>
+              <w:t>8</w:t>
             </w:r>
           </w:p>
         </w:tc>
@@ -8592,7 +8574,7 @@
                 <w:sz w:val="24"/>
                 <w:lang w:val="en-US" w:eastAsia="ja-JP"/>
               </w:rPr>
-              <w:t>Manage Certificates</w:t>
+              <w:t>Conduct student</w:t>
             </w:r>
           </w:p>
         </w:tc>
@@ -8627,7 +8609,7 @@
                 <w:sz w:val="24"/>
                 <w:lang w:val="en-US" w:eastAsia="ja-JP"/>
               </w:rPr>
-              <w:t>Teachers update their own qualifications and certificates.</w:t>
+              <w:t>The homeroom teacher will record the end-of-term conduct assessment for the students in their class on the conduct chart.</w:t>
             </w:r>
           </w:p>
         </w:tc>
@@ -8672,7 +8654,7 @@
                 <w:szCs w:val="22"/>
                 <w:lang w:val="en-US" w:eastAsia="ja-JP"/>
               </w:rPr>
-              <w:t>2</w:t>
+              <w:t>1</w:t>
             </w:r>
             <w:r>
               <w:rPr>
@@ -8682,7 +8664,7 @@
                 <w:szCs w:val="22"/>
                 <w:lang w:val="en-US" w:eastAsia="ja-JP"/>
               </w:rPr>
-              <w:t>1</w:t>
+              <w:t>9</w:t>
             </w:r>
           </w:p>
         </w:tc>
@@ -8717,7 +8699,7 @@
                 <w:sz w:val="24"/>
                 <w:lang w:val="en-US" w:eastAsia="ja-JP"/>
               </w:rPr>
-              <w:t>Parents</w:t>
+              <w:t>Teachers</w:t>
             </w:r>
           </w:p>
         </w:tc>
@@ -8752,7 +8734,7 @@
                 <w:sz w:val="24"/>
                 <w:lang w:val="en-US" w:eastAsia="ja-JP"/>
               </w:rPr>
-              <w:t>View your child's report card.</w:t>
+              <w:t>View Profile</w:t>
             </w:r>
           </w:p>
         </w:tc>
@@ -8787,7 +8769,15 @@
                 <w:sz w:val="24"/>
                 <w:lang w:val="en-US" w:eastAsia="ja-JP"/>
               </w:rPr>
-              <w:t>Look up the grades of the student whose parent account is linked.</w:t>
+              <w:t>Edit teacher’s profile</w:t>
+            </w:r>
+            <w:r>
+              <w:rPr>
+                <w:rFonts w:ascii="Times New Roman" w:hAnsi="Times New Roman"/>
+                <w:sz w:val="24"/>
+                <w:lang w:val="en-US" w:eastAsia="ja-JP"/>
+              </w:rPr>
+              <w:t xml:space="preserve"> (personal)</w:t>
             </w:r>
           </w:p>
         </w:tc>
@@ -8832,17 +8822,7 @@
                 <w:szCs w:val="22"/>
                 <w:lang w:val="en-US" w:eastAsia="ja-JP"/>
               </w:rPr>
-              <w:t>2</w:t>
-            </w:r>
-            <w:r>
-              <w:rPr>
-                <w:rFonts w:ascii="Times New Roman" w:hAnsi="Times New Roman"/>
-                <w:color w:val="000000"/>
-                <w:sz w:val="22"/>
-                <w:szCs w:val="22"/>
-                <w:lang w:val="en-US" w:eastAsia="ja-JP"/>
-              </w:rPr>
-              <w:t>2</w:t>
+              <w:t>20</w:t>
             </w:r>
           </w:p>
         </w:tc>
@@ -8877,7 +8857,7 @@
                 <w:sz w:val="24"/>
                 <w:lang w:val="en-US" w:eastAsia="ja-JP"/>
               </w:rPr>
-              <w:t xml:space="preserve">Parents </w:t>
+              <w:t>Teachers</w:t>
             </w:r>
           </w:p>
         </w:tc>
@@ -8912,7 +8892,7 @@
                 <w:sz w:val="24"/>
                 <w:lang w:val="en-US" w:eastAsia="ja-JP"/>
               </w:rPr>
-              <w:t>Attendance Tracking</w:t>
+              <w:t>Manage Certificates</w:t>
             </w:r>
           </w:p>
         </w:tc>
@@ -8947,7 +8927,7 @@
                 <w:sz w:val="24"/>
                 <w:lang w:val="en-US" w:eastAsia="ja-JP"/>
               </w:rPr>
-              <w:t>Receive reports on which days your child is absent from school or arrives late.</w:t>
+              <w:t>Teachers update their own qualifications and certificates.</w:t>
             </w:r>
           </w:p>
         </w:tc>
@@ -8984,26 +8964,6 @@
                 <w:lang w:val="en-US" w:eastAsia="ja-JP"/>
               </w:rPr>
             </w:pPr>
-            <w:r>
-              <w:rPr>
-                <w:rFonts w:ascii="Times New Roman" w:hAnsi="Times New Roman"/>
-                <w:color w:val="000000"/>
-                <w:sz w:val="22"/>
-                <w:szCs w:val="22"/>
-                <w:lang w:val="en-US" w:eastAsia="ja-JP"/>
-              </w:rPr>
-              <w:t>2</w:t>
-            </w:r>
-            <w:r>
-              <w:rPr>
-                <w:rFonts w:ascii="Times New Roman" w:hAnsi="Times New Roman"/>
-                <w:color w:val="000000"/>
-                <w:sz w:val="22"/>
-                <w:szCs w:val="22"/>
-                <w:lang w:val="en-US" w:eastAsia="ja-JP"/>
-              </w:rPr>
-              <w:t>3</w:t>
-            </w:r>
           </w:p>
         </w:tc>
         <w:tc>
@@ -9037,7 +8997,7 @@
                 <w:sz w:val="24"/>
                 <w:lang w:val="en-US" w:eastAsia="ja-JP"/>
               </w:rPr>
-              <w:t>Parents</w:t>
+              <w:t xml:space="preserve">Teachers </w:t>
             </w:r>
           </w:p>
         </w:tc>
@@ -9072,7 +9032,7 @@
                 <w:sz w:val="24"/>
                 <w:lang w:val="en-US" w:eastAsia="ja-JP"/>
               </w:rPr>
-              <w:t>Receive Notifications/Alerts</w:t>
+              <w:t>Chat with student</w:t>
             </w:r>
           </w:p>
         </w:tc>
@@ -9107,7 +9067,7 @@
                 <w:sz w:val="24"/>
                 <w:lang w:val="en-US" w:eastAsia="ja-JP"/>
               </w:rPr>
-              <w:t>Receive automatic notifications if your child is at "High Risk".</w:t>
+              <w:t>Chat with student to answers students</w:t>
             </w:r>
           </w:p>
         </w:tc>
@@ -9144,39 +9104,6 @@
                 <w:lang w:val="en-US" w:eastAsia="ja-JP"/>
               </w:rPr>
             </w:pPr>
-            <w:r>
-              <w:rPr>
-                <w:rFonts w:ascii="Times New Roman" w:hAnsi="Times New Roman"/>
-                <w:color w:val="000000"/>
-                <w:sz w:val="22"/>
-                <w:szCs w:val="22"/>
-                <w:lang w:val="en-US" w:eastAsia="ja-JP"/>
-              </w:rPr>
-              <w:t>2</w:t>
-            </w:r>
-            <w:r>
-              <w:rPr>
-                <w:rFonts w:ascii="Times New Roman" w:hAnsi="Times New Roman"/>
-                <w:color w:val="000000"/>
-                <w:sz w:val="22"/>
-                <w:szCs w:val="22"/>
-                <w:lang w:val="en-US" w:eastAsia="ja-JP"/>
-              </w:rPr>
-              <w:t>4</w:t>
-            </w:r>
-          </w:p>
-          <w:p>
-            <w:pPr>
-              <w:spacing w:before="0" w:line="240" w:lineRule="auto"/>
-              <w:jc w:val="center"/>
-              <w:rPr>
-                <w:rFonts w:ascii="Times New Roman" w:hAnsi="Times New Roman"/>
-                <w:color w:val="000000"/>
-                <w:sz w:val="22"/>
-                <w:szCs w:val="22"/>
-                <w:lang w:val="en-US" w:eastAsia="ja-JP"/>
-              </w:rPr>
-            </w:pPr>
           </w:p>
         </w:tc>
         <w:tc>
@@ -9210,7 +9137,7 @@
                 <w:sz w:val="24"/>
                 <w:lang w:val="en-US" w:eastAsia="ja-JP"/>
               </w:rPr>
-              <w:t>Admin</w:t>
+              <w:t>Teachers</w:t>
             </w:r>
           </w:p>
         </w:tc>
@@ -9245,7 +9172,7 @@
                 <w:sz w:val="24"/>
                 <w:lang w:val="en-US" w:eastAsia="ja-JP"/>
               </w:rPr>
-              <w:t>School Year &amp; Semester Management</w:t>
+              <w:t xml:space="preserve">Manage materials </w:t>
             </w:r>
           </w:p>
         </w:tc>
@@ -9280,7 +9207,7 @@
                 <w:sz w:val="24"/>
                 <w:lang w:val="en-US" w:eastAsia="ja-JP"/>
               </w:rPr>
-              <w:t>Only the Admin has the authority to decide when the school year begins/ends and which semesters to activate.</w:t>
+              <w:t>CRUD materials for students</w:t>
             </w:r>
           </w:p>
         </w:tc>
@@ -9335,7 +9262,7 @@
                 <w:szCs w:val="22"/>
                 <w:lang w:val="en-US" w:eastAsia="ja-JP"/>
               </w:rPr>
-              <w:t>5</w:t>
+              <w:t>1</w:t>
             </w:r>
           </w:p>
         </w:tc>
@@ -9370,7 +9297,7 @@
                 <w:sz w:val="24"/>
                 <w:lang w:val="en-US" w:eastAsia="ja-JP"/>
               </w:rPr>
-              <w:t>Admin</w:t>
+              <w:t>Parents</w:t>
             </w:r>
           </w:p>
         </w:tc>
@@ -9405,7 +9332,7 @@
                 <w:sz w:val="24"/>
                 <w:lang w:val="en-US" w:eastAsia="ja-JP"/>
               </w:rPr>
-              <w:t>Class Structure Management</w:t>
+              <w:t>View your child's report card.</w:t>
             </w:r>
           </w:p>
         </w:tc>
@@ -9440,7 +9367,7 @@
                 <w:sz w:val="24"/>
                 <w:lang w:val="en-US" w:eastAsia="ja-JP"/>
               </w:rPr>
-              <w:t>Admins can create new classes (e.g., 10A1, 10A2), delete classes, or merge classes. Teachers are not allowed to create classes independently.</w:t>
+              <w:t>Look up the grades of the student whose parent account is linked.</w:t>
             </w:r>
           </w:p>
         </w:tc>
@@ -9495,7 +9422,7 @@
                 <w:szCs w:val="22"/>
                 <w:lang w:val="en-US" w:eastAsia="ja-JP"/>
               </w:rPr>
-              <w:t>6</w:t>
+              <w:t>2</w:t>
             </w:r>
           </w:p>
         </w:tc>
@@ -9530,7 +9457,7 @@
                 <w:sz w:val="24"/>
                 <w:lang w:val="en-US" w:eastAsia="ja-JP"/>
               </w:rPr>
-              <w:t>Admin</w:t>
+              <w:t xml:space="preserve">Parents </w:t>
             </w:r>
           </w:p>
         </w:tc>
@@ -9565,7 +9492,7 @@
                 <w:sz w:val="24"/>
                 <w:lang w:val="en-US" w:eastAsia="ja-JP"/>
               </w:rPr>
-              <w:t>Teacher Assignment</w:t>
+              <w:t>Attendance Tracking</w:t>
             </w:r>
           </w:p>
         </w:tc>
@@ -9600,7 +9527,7 @@
                 <w:sz w:val="24"/>
                 <w:lang w:val="en-US" w:eastAsia="ja-JP"/>
               </w:rPr>
-              <w:t>Admin assigns homeroom teacher ID (homeroom teacher) to the classes table and assigns subject teachers.</w:t>
+              <w:t>Receive reports on which days your child is absent from school or arrives late.</w:t>
             </w:r>
           </w:p>
         </w:tc>
@@ -9655,7 +9582,7 @@
                 <w:szCs w:val="22"/>
                 <w:lang w:val="en-US" w:eastAsia="ja-JP"/>
               </w:rPr>
-              <w:t>7</w:t>
+              <w:t>3</w:t>
             </w:r>
           </w:p>
         </w:tc>
@@ -9690,7 +9617,7 @@
                 <w:sz w:val="24"/>
                 <w:lang w:val="en-US" w:eastAsia="ja-JP"/>
               </w:rPr>
-              <w:t>Admin</w:t>
+              <w:t>Parents</w:t>
             </w:r>
           </w:p>
         </w:tc>
@@ -9725,7 +9652,7 @@
                 <w:sz w:val="24"/>
                 <w:lang w:val="en-US" w:eastAsia="ja-JP"/>
               </w:rPr>
-              <w:t>Course Management</w:t>
+              <w:t>Receive Notifications/Alerts</w:t>
             </w:r>
           </w:p>
         </w:tc>
@@ -9760,7 +9687,7 @@
                 <w:sz w:val="24"/>
                 <w:lang w:val="en-US" w:eastAsia="ja-JP"/>
               </w:rPr>
-              <w:t>Admin defines the list of courses and the number of credits.</w:t>
+              <w:t>Receive automatic notifications if your child is at "High Risk".</w:t>
             </w:r>
           </w:p>
         </w:tc>
@@ -9815,8 +9742,21 @@
                 <w:szCs w:val="22"/>
                 <w:lang w:val="en-US" w:eastAsia="ja-JP"/>
               </w:rPr>
-              <w:t>8</w:t>
-            </w:r>
+              <w:t>4</w:t>
+            </w:r>
+          </w:p>
+          <w:p>
+            <w:pPr>
+              <w:spacing w:before="0" w:line="240" w:lineRule="auto"/>
+              <w:jc w:val="center"/>
+              <w:rPr>
+                <w:rFonts w:ascii="Times New Roman" w:hAnsi="Times New Roman"/>
+                <w:color w:val="000000"/>
+                <w:sz w:val="22"/>
+                <w:szCs w:val="22"/>
+                <w:lang w:val="en-US" w:eastAsia="ja-JP"/>
+              </w:rPr>
+            </w:pPr>
           </w:p>
         </w:tc>
         <w:tc>
@@ -9885,7 +9825,7 @@
                 <w:sz w:val="24"/>
                 <w:lang w:val="en-US" w:eastAsia="ja-JP"/>
               </w:rPr>
-              <w:t>Schedule Management</w:t>
+              <w:t>School Year &amp; Semester Management</w:t>
             </w:r>
           </w:p>
         </w:tc>
@@ -9920,7 +9860,7 @@
                 <w:sz w:val="24"/>
                 <w:lang w:val="en-US" w:eastAsia="ja-JP"/>
               </w:rPr>
-              <w:t>The administrator arranges the school-wide class schedule to avoid overlapping classrooms/teachers.</w:t>
+              <w:t>Only the Admin has the authority to decide when the school year begins/ends and which semesters to activate.</w:t>
             </w:r>
           </w:p>
         </w:tc>
@@ -9975,7 +9915,7 @@
                 <w:szCs w:val="22"/>
                 <w:lang w:val="en-US" w:eastAsia="ja-JP"/>
               </w:rPr>
-              <w:t>9</w:t>
+              <w:t>5</w:t>
             </w:r>
           </w:p>
         </w:tc>
@@ -10045,7 +9985,7 @@
                 <w:sz w:val="24"/>
                 <w:lang w:val="en-US" w:eastAsia="ja-JP"/>
               </w:rPr>
-              <w:t>User Management</w:t>
+              <w:t>Class Structure Management</w:t>
             </w:r>
           </w:p>
         </w:tc>
@@ -10080,25 +10020,7 @@
                 <w:sz w:val="24"/>
                 <w:lang w:val="en-US" w:eastAsia="ja-JP"/>
               </w:rPr>
-              <w:t xml:space="preserve">View, </w:t>
-            </w:r>
-            <w:proofErr w:type="gramStart"/>
-            <w:r>
-              <w:rPr>
-                <w:rFonts w:ascii="Times New Roman" w:hAnsi="Times New Roman"/>
-                <w:sz w:val="24"/>
-                <w:lang w:val="en-US" w:eastAsia="ja-JP"/>
-              </w:rPr>
-              <w:t>Update ,</w:t>
-            </w:r>
-            <w:proofErr w:type="gramEnd"/>
-            <w:r>
-              <w:rPr>
-                <w:rFonts w:ascii="Times New Roman" w:hAnsi="Times New Roman"/>
-                <w:sz w:val="24"/>
-                <w:lang w:val="en-US" w:eastAsia="ja-JP"/>
-              </w:rPr>
-              <w:t xml:space="preserve"> Ban users</w:t>
+              <w:t>Admins can create new classes (e.g., 10A1, 10A2), delete classes, or merge classes. Teachers are not allowed to create classes independently.</w:t>
             </w:r>
           </w:p>
         </w:tc>
@@ -10143,7 +10065,17 @@
                 <w:szCs w:val="22"/>
                 <w:lang w:val="en-US" w:eastAsia="ja-JP"/>
               </w:rPr>
-              <w:t>30</w:t>
+              <w:t>2</w:t>
+            </w:r>
+            <w:r>
+              <w:rPr>
+                <w:rFonts w:ascii="Times New Roman" w:hAnsi="Times New Roman"/>
+                <w:color w:val="000000"/>
+                <w:sz w:val="22"/>
+                <w:szCs w:val="22"/>
+                <w:lang w:val="en-US" w:eastAsia="ja-JP"/>
+              </w:rPr>
+              <w:t>6</w:t>
             </w:r>
           </w:p>
         </w:tc>
@@ -10213,15 +10145,7 @@
                 <w:sz w:val="24"/>
                 <w:lang w:val="en-US" w:eastAsia="ja-JP"/>
               </w:rPr>
-              <w:t xml:space="preserve">Handle Teacher </w:t>
-            </w:r>
-            <w:r>
-              <w:rPr>
-                <w:rFonts w:ascii="Times New Roman" w:hAnsi="Times New Roman"/>
-                <w:sz w:val="24"/>
-                <w:lang w:val="en-US" w:eastAsia="ja-JP"/>
-              </w:rPr>
-              <w:t>Request Change</w:t>
+              <w:t>Teacher Assignment</w:t>
             </w:r>
           </w:p>
         </w:tc>
@@ -10256,6 +10180,654 @@
                 <w:sz w:val="24"/>
                 <w:lang w:val="en-US" w:eastAsia="ja-JP"/>
               </w:rPr>
+              <w:t>Admin assigns homeroom teacher ID (homeroom teacher) to the classes table and assigns subject teachers.</w:t>
+            </w:r>
+          </w:p>
+        </w:tc>
+      </w:tr>
+      <w:tr>
+        <w:trPr>
+          <w:trHeight w:val="195"/>
+        </w:trPr>
+        <w:tc>
+          <w:tcPr>
+            <w:tcW w:w="0" w:type="auto"/>
+            <w:tcBorders>
+              <w:top w:val="single" w:sz="4" w:space="0" w:color="000000"/>
+              <w:left w:val="single" w:sz="4" w:space="0" w:color="000000"/>
+              <w:bottom w:val="single" w:sz="4" w:space="0" w:color="000000"/>
+              <w:right w:val="single" w:sz="4" w:space="0" w:color="000000"/>
+            </w:tcBorders>
+            <w:tcMar>
+              <w:top w:w="0" w:type="dxa"/>
+              <w:left w:w="115" w:type="dxa"/>
+              <w:bottom w:w="0" w:type="dxa"/>
+              <w:right w:w="115" w:type="dxa"/>
+            </w:tcMar>
+          </w:tcPr>
+          <w:p>
+            <w:pPr>
+              <w:spacing w:before="0" w:line="240" w:lineRule="auto"/>
+              <w:jc w:val="center"/>
+              <w:rPr>
+                <w:rFonts w:ascii="Times New Roman" w:hAnsi="Times New Roman"/>
+                <w:color w:val="000000"/>
+                <w:sz w:val="22"/>
+                <w:szCs w:val="22"/>
+                <w:lang w:val="en-US" w:eastAsia="ja-JP"/>
+              </w:rPr>
+            </w:pPr>
+            <w:r>
+              <w:rPr>
+                <w:rFonts w:ascii="Times New Roman" w:hAnsi="Times New Roman"/>
+                <w:color w:val="000000"/>
+                <w:sz w:val="22"/>
+                <w:szCs w:val="22"/>
+                <w:lang w:val="en-US" w:eastAsia="ja-JP"/>
+              </w:rPr>
+              <w:t>2</w:t>
+            </w:r>
+            <w:r>
+              <w:rPr>
+                <w:rFonts w:ascii="Times New Roman" w:hAnsi="Times New Roman"/>
+                <w:color w:val="000000"/>
+                <w:sz w:val="22"/>
+                <w:szCs w:val="22"/>
+                <w:lang w:val="en-US" w:eastAsia="ja-JP"/>
+              </w:rPr>
+              <w:t>7</w:t>
+            </w:r>
+          </w:p>
+        </w:tc>
+        <w:tc>
+          <w:tcPr>
+            <w:tcW w:w="0" w:type="auto"/>
+            <w:tcBorders>
+              <w:top w:val="single" w:sz="4" w:space="0" w:color="000000"/>
+              <w:left w:val="single" w:sz="4" w:space="0" w:color="000000"/>
+              <w:bottom w:val="single" w:sz="4" w:space="0" w:color="000000"/>
+              <w:right w:val="single" w:sz="4" w:space="0" w:color="000000"/>
+            </w:tcBorders>
+            <w:tcMar>
+              <w:top w:w="0" w:type="dxa"/>
+              <w:left w:w="115" w:type="dxa"/>
+              <w:bottom w:w="0" w:type="dxa"/>
+              <w:right w:w="115" w:type="dxa"/>
+            </w:tcMar>
+          </w:tcPr>
+          <w:p>
+            <w:pPr>
+              <w:spacing w:before="0" w:line="240" w:lineRule="auto"/>
+              <w:rPr>
+                <w:rFonts w:ascii="Times New Roman" w:hAnsi="Times New Roman"/>
+                <w:sz w:val="24"/>
+                <w:lang w:val="en-US" w:eastAsia="ja-JP"/>
+              </w:rPr>
+            </w:pPr>
+            <w:r>
+              <w:rPr>
+                <w:rFonts w:ascii="Times New Roman" w:hAnsi="Times New Roman"/>
+                <w:sz w:val="24"/>
+                <w:lang w:val="en-US" w:eastAsia="ja-JP"/>
+              </w:rPr>
+              <w:t>Admin</w:t>
+            </w:r>
+          </w:p>
+        </w:tc>
+        <w:tc>
+          <w:tcPr>
+            <w:tcW w:w="5173" w:type="dxa"/>
+            <w:tcBorders>
+              <w:top w:val="single" w:sz="4" w:space="0" w:color="000000"/>
+              <w:left w:val="single" w:sz="4" w:space="0" w:color="000000"/>
+              <w:bottom w:val="single" w:sz="4" w:space="0" w:color="000000"/>
+              <w:right w:val="single" w:sz="4" w:space="0" w:color="000000"/>
+            </w:tcBorders>
+            <w:tcMar>
+              <w:top w:w="0" w:type="dxa"/>
+              <w:left w:w="115" w:type="dxa"/>
+              <w:bottom w:w="0" w:type="dxa"/>
+              <w:right w:w="115" w:type="dxa"/>
+            </w:tcMar>
+          </w:tcPr>
+          <w:p>
+            <w:pPr>
+              <w:spacing w:before="0" w:line="240" w:lineRule="auto"/>
+              <w:rPr>
+                <w:rFonts w:ascii="Times New Roman" w:hAnsi="Times New Roman"/>
+                <w:sz w:val="24"/>
+                <w:lang w:val="en-US" w:eastAsia="ja-JP"/>
+              </w:rPr>
+            </w:pPr>
+            <w:r>
+              <w:rPr>
+                <w:rFonts w:ascii="Times New Roman" w:hAnsi="Times New Roman"/>
+                <w:sz w:val="24"/>
+                <w:lang w:val="en-US" w:eastAsia="ja-JP"/>
+              </w:rPr>
+              <w:t>Course Management</w:t>
+            </w:r>
+          </w:p>
+        </w:tc>
+        <w:tc>
+          <w:tcPr>
+            <w:tcW w:w="7472" w:type="dxa"/>
+            <w:tcBorders>
+              <w:top w:val="single" w:sz="4" w:space="0" w:color="000000"/>
+              <w:left w:val="single" w:sz="4" w:space="0" w:color="000000"/>
+              <w:bottom w:val="single" w:sz="4" w:space="0" w:color="000000"/>
+              <w:right w:val="single" w:sz="4" w:space="0" w:color="000000"/>
+            </w:tcBorders>
+            <w:tcMar>
+              <w:top w:w="0" w:type="dxa"/>
+              <w:left w:w="115" w:type="dxa"/>
+              <w:bottom w:w="0" w:type="dxa"/>
+              <w:right w:w="115" w:type="dxa"/>
+            </w:tcMar>
+          </w:tcPr>
+          <w:p>
+            <w:pPr>
+              <w:spacing w:before="0" w:line="240" w:lineRule="auto"/>
+              <w:rPr>
+                <w:rFonts w:ascii="Times New Roman" w:hAnsi="Times New Roman"/>
+                <w:sz w:val="24"/>
+                <w:lang w:val="en-US" w:eastAsia="ja-JP"/>
+              </w:rPr>
+            </w:pPr>
+            <w:r>
+              <w:rPr>
+                <w:rFonts w:ascii="Times New Roman" w:hAnsi="Times New Roman"/>
+                <w:sz w:val="24"/>
+                <w:lang w:val="en-US" w:eastAsia="ja-JP"/>
+              </w:rPr>
+              <w:t>Admin defines the list of courses and the number of credits.</w:t>
+            </w:r>
+          </w:p>
+        </w:tc>
+      </w:tr>
+      <w:tr>
+        <w:trPr>
+          <w:trHeight w:val="195"/>
+        </w:trPr>
+        <w:tc>
+          <w:tcPr>
+            <w:tcW w:w="0" w:type="auto"/>
+            <w:tcBorders>
+              <w:top w:val="single" w:sz="4" w:space="0" w:color="000000"/>
+              <w:left w:val="single" w:sz="4" w:space="0" w:color="000000"/>
+              <w:bottom w:val="single" w:sz="4" w:space="0" w:color="000000"/>
+              <w:right w:val="single" w:sz="4" w:space="0" w:color="000000"/>
+            </w:tcBorders>
+            <w:tcMar>
+              <w:top w:w="0" w:type="dxa"/>
+              <w:left w:w="115" w:type="dxa"/>
+              <w:bottom w:w="0" w:type="dxa"/>
+              <w:right w:w="115" w:type="dxa"/>
+            </w:tcMar>
+          </w:tcPr>
+          <w:p>
+            <w:pPr>
+              <w:spacing w:before="0" w:line="240" w:lineRule="auto"/>
+              <w:jc w:val="center"/>
+              <w:rPr>
+                <w:rFonts w:ascii="Times New Roman" w:hAnsi="Times New Roman"/>
+                <w:color w:val="000000"/>
+                <w:sz w:val="22"/>
+                <w:szCs w:val="22"/>
+                <w:lang w:val="en-US" w:eastAsia="ja-JP"/>
+              </w:rPr>
+            </w:pPr>
+            <w:r>
+              <w:rPr>
+                <w:rFonts w:ascii="Times New Roman" w:hAnsi="Times New Roman"/>
+                <w:color w:val="000000"/>
+                <w:sz w:val="22"/>
+                <w:szCs w:val="22"/>
+                <w:lang w:val="en-US" w:eastAsia="ja-JP"/>
+              </w:rPr>
+              <w:t>2</w:t>
+            </w:r>
+            <w:r>
+              <w:rPr>
+                <w:rFonts w:ascii="Times New Roman" w:hAnsi="Times New Roman"/>
+                <w:color w:val="000000"/>
+                <w:sz w:val="22"/>
+                <w:szCs w:val="22"/>
+                <w:lang w:val="en-US" w:eastAsia="ja-JP"/>
+              </w:rPr>
+              <w:t>8</w:t>
+            </w:r>
+          </w:p>
+        </w:tc>
+        <w:tc>
+          <w:tcPr>
+            <w:tcW w:w="0" w:type="auto"/>
+            <w:tcBorders>
+              <w:top w:val="single" w:sz="4" w:space="0" w:color="000000"/>
+              <w:left w:val="single" w:sz="4" w:space="0" w:color="000000"/>
+              <w:bottom w:val="single" w:sz="4" w:space="0" w:color="000000"/>
+              <w:right w:val="single" w:sz="4" w:space="0" w:color="000000"/>
+            </w:tcBorders>
+            <w:tcMar>
+              <w:top w:w="0" w:type="dxa"/>
+              <w:left w:w="115" w:type="dxa"/>
+              <w:bottom w:w="0" w:type="dxa"/>
+              <w:right w:w="115" w:type="dxa"/>
+            </w:tcMar>
+          </w:tcPr>
+          <w:p>
+            <w:pPr>
+              <w:spacing w:before="0" w:line="240" w:lineRule="auto"/>
+              <w:rPr>
+                <w:rFonts w:ascii="Times New Roman" w:hAnsi="Times New Roman"/>
+                <w:sz w:val="24"/>
+                <w:lang w:val="en-US" w:eastAsia="ja-JP"/>
+              </w:rPr>
+            </w:pPr>
+            <w:r>
+              <w:rPr>
+                <w:rFonts w:ascii="Times New Roman" w:hAnsi="Times New Roman"/>
+                <w:sz w:val="24"/>
+                <w:lang w:val="en-US" w:eastAsia="ja-JP"/>
+              </w:rPr>
+              <w:t>Admin</w:t>
+            </w:r>
+          </w:p>
+        </w:tc>
+        <w:tc>
+          <w:tcPr>
+            <w:tcW w:w="5173" w:type="dxa"/>
+            <w:tcBorders>
+              <w:top w:val="single" w:sz="4" w:space="0" w:color="000000"/>
+              <w:left w:val="single" w:sz="4" w:space="0" w:color="000000"/>
+              <w:bottom w:val="single" w:sz="4" w:space="0" w:color="000000"/>
+              <w:right w:val="single" w:sz="4" w:space="0" w:color="000000"/>
+            </w:tcBorders>
+            <w:tcMar>
+              <w:top w:w="0" w:type="dxa"/>
+              <w:left w:w="115" w:type="dxa"/>
+              <w:bottom w:w="0" w:type="dxa"/>
+              <w:right w:w="115" w:type="dxa"/>
+            </w:tcMar>
+          </w:tcPr>
+          <w:p>
+            <w:pPr>
+              <w:spacing w:before="0" w:line="240" w:lineRule="auto"/>
+              <w:rPr>
+                <w:rFonts w:ascii="Times New Roman" w:hAnsi="Times New Roman"/>
+                <w:sz w:val="24"/>
+                <w:lang w:val="en-US" w:eastAsia="ja-JP"/>
+              </w:rPr>
+            </w:pPr>
+            <w:r>
+              <w:rPr>
+                <w:rFonts w:ascii="Times New Roman" w:hAnsi="Times New Roman"/>
+                <w:sz w:val="24"/>
+                <w:lang w:val="en-US" w:eastAsia="ja-JP"/>
+              </w:rPr>
+              <w:t>Schedule Management</w:t>
+            </w:r>
+          </w:p>
+        </w:tc>
+        <w:tc>
+          <w:tcPr>
+            <w:tcW w:w="7472" w:type="dxa"/>
+            <w:tcBorders>
+              <w:top w:val="single" w:sz="4" w:space="0" w:color="000000"/>
+              <w:left w:val="single" w:sz="4" w:space="0" w:color="000000"/>
+              <w:bottom w:val="single" w:sz="4" w:space="0" w:color="000000"/>
+              <w:right w:val="single" w:sz="4" w:space="0" w:color="000000"/>
+            </w:tcBorders>
+            <w:tcMar>
+              <w:top w:w="0" w:type="dxa"/>
+              <w:left w:w="115" w:type="dxa"/>
+              <w:bottom w:w="0" w:type="dxa"/>
+              <w:right w:w="115" w:type="dxa"/>
+            </w:tcMar>
+          </w:tcPr>
+          <w:p>
+            <w:pPr>
+              <w:spacing w:before="0" w:line="240" w:lineRule="auto"/>
+              <w:rPr>
+                <w:rFonts w:ascii="Times New Roman" w:hAnsi="Times New Roman"/>
+                <w:sz w:val="24"/>
+                <w:lang w:val="en-US" w:eastAsia="ja-JP"/>
+              </w:rPr>
+            </w:pPr>
+            <w:r>
+              <w:rPr>
+                <w:rFonts w:ascii="Times New Roman" w:hAnsi="Times New Roman"/>
+                <w:sz w:val="24"/>
+                <w:lang w:val="en-US" w:eastAsia="ja-JP"/>
+              </w:rPr>
+              <w:t>The administrator arranges the school-wide class schedule to avoid overlapping classrooms/teachers.</w:t>
+            </w:r>
+          </w:p>
+        </w:tc>
+      </w:tr>
+      <w:tr>
+        <w:trPr>
+          <w:trHeight w:val="195"/>
+        </w:trPr>
+        <w:tc>
+          <w:tcPr>
+            <w:tcW w:w="0" w:type="auto"/>
+            <w:tcBorders>
+              <w:top w:val="single" w:sz="4" w:space="0" w:color="000000"/>
+              <w:left w:val="single" w:sz="4" w:space="0" w:color="000000"/>
+              <w:bottom w:val="single" w:sz="4" w:space="0" w:color="000000"/>
+              <w:right w:val="single" w:sz="4" w:space="0" w:color="000000"/>
+            </w:tcBorders>
+            <w:tcMar>
+              <w:top w:w="0" w:type="dxa"/>
+              <w:left w:w="115" w:type="dxa"/>
+              <w:bottom w:w="0" w:type="dxa"/>
+              <w:right w:w="115" w:type="dxa"/>
+            </w:tcMar>
+          </w:tcPr>
+          <w:p>
+            <w:pPr>
+              <w:spacing w:before="0" w:line="240" w:lineRule="auto"/>
+              <w:jc w:val="center"/>
+              <w:rPr>
+                <w:rFonts w:ascii="Times New Roman" w:hAnsi="Times New Roman"/>
+                <w:color w:val="000000"/>
+                <w:sz w:val="22"/>
+                <w:szCs w:val="22"/>
+                <w:lang w:val="en-US" w:eastAsia="ja-JP"/>
+              </w:rPr>
+            </w:pPr>
+            <w:r>
+              <w:rPr>
+                <w:rFonts w:ascii="Times New Roman" w:hAnsi="Times New Roman"/>
+                <w:color w:val="000000"/>
+                <w:sz w:val="22"/>
+                <w:szCs w:val="22"/>
+                <w:lang w:val="en-US" w:eastAsia="ja-JP"/>
+              </w:rPr>
+              <w:t>2</w:t>
+            </w:r>
+            <w:r>
+              <w:rPr>
+                <w:rFonts w:ascii="Times New Roman" w:hAnsi="Times New Roman"/>
+                <w:color w:val="000000"/>
+                <w:sz w:val="22"/>
+                <w:szCs w:val="22"/>
+                <w:lang w:val="en-US" w:eastAsia="ja-JP"/>
+              </w:rPr>
+              <w:t>9</w:t>
+            </w:r>
+          </w:p>
+        </w:tc>
+        <w:tc>
+          <w:tcPr>
+            <w:tcW w:w="0" w:type="auto"/>
+            <w:tcBorders>
+              <w:top w:val="single" w:sz="4" w:space="0" w:color="000000"/>
+              <w:left w:val="single" w:sz="4" w:space="0" w:color="000000"/>
+              <w:bottom w:val="single" w:sz="4" w:space="0" w:color="000000"/>
+              <w:right w:val="single" w:sz="4" w:space="0" w:color="000000"/>
+            </w:tcBorders>
+            <w:tcMar>
+              <w:top w:w="0" w:type="dxa"/>
+              <w:left w:w="115" w:type="dxa"/>
+              <w:bottom w:w="0" w:type="dxa"/>
+              <w:right w:w="115" w:type="dxa"/>
+            </w:tcMar>
+          </w:tcPr>
+          <w:p>
+            <w:pPr>
+              <w:spacing w:before="0" w:line="240" w:lineRule="auto"/>
+              <w:rPr>
+                <w:rFonts w:ascii="Times New Roman" w:hAnsi="Times New Roman"/>
+                <w:sz w:val="24"/>
+                <w:lang w:val="en-US" w:eastAsia="ja-JP"/>
+              </w:rPr>
+            </w:pPr>
+            <w:r>
+              <w:rPr>
+                <w:rFonts w:ascii="Times New Roman" w:hAnsi="Times New Roman"/>
+                <w:sz w:val="24"/>
+                <w:lang w:val="en-US" w:eastAsia="ja-JP"/>
+              </w:rPr>
+              <w:t>Admin</w:t>
+            </w:r>
+          </w:p>
+        </w:tc>
+        <w:tc>
+          <w:tcPr>
+            <w:tcW w:w="5173" w:type="dxa"/>
+            <w:tcBorders>
+              <w:top w:val="single" w:sz="4" w:space="0" w:color="000000"/>
+              <w:left w:val="single" w:sz="4" w:space="0" w:color="000000"/>
+              <w:bottom w:val="single" w:sz="4" w:space="0" w:color="000000"/>
+              <w:right w:val="single" w:sz="4" w:space="0" w:color="000000"/>
+            </w:tcBorders>
+            <w:tcMar>
+              <w:top w:w="0" w:type="dxa"/>
+              <w:left w:w="115" w:type="dxa"/>
+              <w:bottom w:w="0" w:type="dxa"/>
+              <w:right w:w="115" w:type="dxa"/>
+            </w:tcMar>
+          </w:tcPr>
+          <w:p>
+            <w:pPr>
+              <w:spacing w:before="0" w:line="240" w:lineRule="auto"/>
+              <w:rPr>
+                <w:rFonts w:ascii="Times New Roman" w:hAnsi="Times New Roman"/>
+                <w:sz w:val="24"/>
+                <w:lang w:val="en-US" w:eastAsia="ja-JP"/>
+              </w:rPr>
+            </w:pPr>
+            <w:r>
+              <w:rPr>
+                <w:rFonts w:ascii="Times New Roman" w:hAnsi="Times New Roman"/>
+                <w:sz w:val="24"/>
+                <w:lang w:val="en-US" w:eastAsia="ja-JP"/>
+              </w:rPr>
+              <w:t>User Management</w:t>
+            </w:r>
+          </w:p>
+        </w:tc>
+        <w:tc>
+          <w:tcPr>
+            <w:tcW w:w="7472" w:type="dxa"/>
+            <w:tcBorders>
+              <w:top w:val="single" w:sz="4" w:space="0" w:color="000000"/>
+              <w:left w:val="single" w:sz="4" w:space="0" w:color="000000"/>
+              <w:bottom w:val="single" w:sz="4" w:space="0" w:color="000000"/>
+              <w:right w:val="single" w:sz="4" w:space="0" w:color="000000"/>
+            </w:tcBorders>
+            <w:tcMar>
+              <w:top w:w="0" w:type="dxa"/>
+              <w:left w:w="115" w:type="dxa"/>
+              <w:bottom w:w="0" w:type="dxa"/>
+              <w:right w:w="115" w:type="dxa"/>
+            </w:tcMar>
+          </w:tcPr>
+          <w:p>
+            <w:pPr>
+              <w:spacing w:before="0" w:line="240" w:lineRule="auto"/>
+              <w:rPr>
+                <w:rFonts w:ascii="Times New Roman" w:hAnsi="Times New Roman"/>
+                <w:sz w:val="24"/>
+                <w:lang w:val="en-US" w:eastAsia="ja-JP"/>
+              </w:rPr>
+            </w:pPr>
+            <w:r>
+              <w:rPr>
+                <w:rFonts w:ascii="Times New Roman" w:hAnsi="Times New Roman"/>
+                <w:sz w:val="24"/>
+                <w:lang w:val="en-US" w:eastAsia="ja-JP"/>
+              </w:rPr>
+              <w:t xml:space="preserve">View, </w:t>
+            </w:r>
+            <w:proofErr w:type="gramStart"/>
+            <w:r>
+              <w:rPr>
+                <w:rFonts w:ascii="Times New Roman" w:hAnsi="Times New Roman"/>
+                <w:sz w:val="24"/>
+                <w:lang w:val="en-US" w:eastAsia="ja-JP"/>
+              </w:rPr>
+              <w:t>Update ,</w:t>
+            </w:r>
+            <w:proofErr w:type="gramEnd"/>
+            <w:r>
+              <w:rPr>
+                <w:rFonts w:ascii="Times New Roman" w:hAnsi="Times New Roman"/>
+                <w:sz w:val="24"/>
+                <w:lang w:val="en-US" w:eastAsia="ja-JP"/>
+              </w:rPr>
+              <w:t xml:space="preserve"> Ban users</w:t>
+            </w:r>
+          </w:p>
+        </w:tc>
+      </w:tr>
+      <w:tr>
+        <w:trPr>
+          <w:trHeight w:val="195"/>
+        </w:trPr>
+        <w:tc>
+          <w:tcPr>
+            <w:tcW w:w="0" w:type="auto"/>
+            <w:tcBorders>
+              <w:top w:val="single" w:sz="4" w:space="0" w:color="000000"/>
+              <w:left w:val="single" w:sz="4" w:space="0" w:color="000000"/>
+              <w:bottom w:val="single" w:sz="4" w:space="0" w:color="000000"/>
+              <w:right w:val="single" w:sz="4" w:space="0" w:color="000000"/>
+            </w:tcBorders>
+            <w:tcMar>
+              <w:top w:w="0" w:type="dxa"/>
+              <w:left w:w="115" w:type="dxa"/>
+              <w:bottom w:w="0" w:type="dxa"/>
+              <w:right w:w="115" w:type="dxa"/>
+            </w:tcMar>
+          </w:tcPr>
+          <w:p>
+            <w:pPr>
+              <w:spacing w:before="0" w:line="240" w:lineRule="auto"/>
+              <w:jc w:val="center"/>
+              <w:rPr>
+                <w:rFonts w:ascii="Times New Roman" w:hAnsi="Times New Roman"/>
+                <w:color w:val="000000"/>
+                <w:sz w:val="22"/>
+                <w:szCs w:val="22"/>
+                <w:lang w:val="en-US" w:eastAsia="ja-JP"/>
+              </w:rPr>
+            </w:pPr>
+            <w:r>
+              <w:rPr>
+                <w:rFonts w:ascii="Times New Roman" w:hAnsi="Times New Roman"/>
+                <w:color w:val="000000"/>
+                <w:sz w:val="22"/>
+                <w:szCs w:val="22"/>
+                <w:lang w:val="en-US" w:eastAsia="ja-JP"/>
+              </w:rPr>
+              <w:t>30</w:t>
+            </w:r>
+          </w:p>
+        </w:tc>
+        <w:tc>
+          <w:tcPr>
+            <w:tcW w:w="0" w:type="auto"/>
+            <w:tcBorders>
+              <w:top w:val="single" w:sz="4" w:space="0" w:color="000000"/>
+              <w:left w:val="single" w:sz="4" w:space="0" w:color="000000"/>
+              <w:bottom w:val="single" w:sz="4" w:space="0" w:color="000000"/>
+              <w:right w:val="single" w:sz="4" w:space="0" w:color="000000"/>
+            </w:tcBorders>
+            <w:tcMar>
+              <w:top w:w="0" w:type="dxa"/>
+              <w:left w:w="115" w:type="dxa"/>
+              <w:bottom w:w="0" w:type="dxa"/>
+              <w:right w:w="115" w:type="dxa"/>
+            </w:tcMar>
+          </w:tcPr>
+          <w:p>
+            <w:pPr>
+              <w:spacing w:before="0" w:line="240" w:lineRule="auto"/>
+              <w:rPr>
+                <w:rFonts w:ascii="Times New Roman" w:hAnsi="Times New Roman"/>
+                <w:sz w:val="24"/>
+                <w:lang w:val="en-US" w:eastAsia="ja-JP"/>
+              </w:rPr>
+            </w:pPr>
+            <w:r>
+              <w:rPr>
+                <w:rFonts w:ascii="Times New Roman" w:hAnsi="Times New Roman"/>
+                <w:sz w:val="24"/>
+                <w:lang w:val="en-US" w:eastAsia="ja-JP"/>
+              </w:rPr>
+              <w:t>Admin</w:t>
+            </w:r>
+          </w:p>
+        </w:tc>
+        <w:tc>
+          <w:tcPr>
+            <w:tcW w:w="5173" w:type="dxa"/>
+            <w:tcBorders>
+              <w:top w:val="single" w:sz="4" w:space="0" w:color="000000"/>
+              <w:left w:val="single" w:sz="4" w:space="0" w:color="000000"/>
+              <w:bottom w:val="single" w:sz="4" w:space="0" w:color="000000"/>
+              <w:right w:val="single" w:sz="4" w:space="0" w:color="000000"/>
+            </w:tcBorders>
+            <w:tcMar>
+              <w:top w:w="0" w:type="dxa"/>
+              <w:left w:w="115" w:type="dxa"/>
+              <w:bottom w:w="0" w:type="dxa"/>
+              <w:right w:w="115" w:type="dxa"/>
+            </w:tcMar>
+          </w:tcPr>
+          <w:p>
+            <w:pPr>
+              <w:spacing w:before="0" w:line="240" w:lineRule="auto"/>
+              <w:rPr>
+                <w:rFonts w:ascii="Times New Roman" w:hAnsi="Times New Roman"/>
+                <w:sz w:val="24"/>
+                <w:lang w:val="en-US" w:eastAsia="ja-JP"/>
+              </w:rPr>
+            </w:pPr>
+            <w:r>
+              <w:rPr>
+                <w:rFonts w:ascii="Times New Roman" w:hAnsi="Times New Roman"/>
+                <w:sz w:val="24"/>
+                <w:lang w:val="en-US" w:eastAsia="ja-JP"/>
+              </w:rPr>
+              <w:t>Handle Teacher Request Change</w:t>
+            </w:r>
+          </w:p>
+        </w:tc>
+        <w:tc>
+          <w:tcPr>
+            <w:tcW w:w="7472" w:type="dxa"/>
+            <w:tcBorders>
+              <w:top w:val="single" w:sz="4" w:space="0" w:color="000000"/>
+              <w:left w:val="single" w:sz="4" w:space="0" w:color="000000"/>
+              <w:bottom w:val="single" w:sz="4" w:space="0" w:color="000000"/>
+              <w:right w:val="single" w:sz="4" w:space="0" w:color="000000"/>
+            </w:tcBorders>
+            <w:tcMar>
+              <w:top w:w="0" w:type="dxa"/>
+              <w:left w:w="115" w:type="dxa"/>
+              <w:bottom w:w="0" w:type="dxa"/>
+              <w:right w:w="115" w:type="dxa"/>
+            </w:tcMar>
+          </w:tcPr>
+          <w:p>
+            <w:pPr>
+              <w:spacing w:before="0" w:line="240" w:lineRule="auto"/>
+              <w:rPr>
+                <w:rFonts w:ascii="Times New Roman" w:hAnsi="Times New Roman"/>
+                <w:sz w:val="24"/>
+                <w:lang w:val="en-US" w:eastAsia="ja-JP"/>
+              </w:rPr>
+            </w:pPr>
+            <w:r>
+              <w:rPr>
+                <w:rFonts w:ascii="Times New Roman" w:hAnsi="Times New Roman"/>
+                <w:sz w:val="24"/>
+                <w:lang w:val="en-US" w:eastAsia="ja-JP"/>
+              </w:rPr>
               <w:t>Approve/Reject teacher</w:t>
             </w:r>
             <w:r>
@@ -10299,7 +10871,6 @@
       </w:pPr>
       <w:bookmarkStart w:id="50" w:name="_Toc201775981"/>
       <w:r>
-        <w:lastRenderedPageBreak/>
         <w:t>Permission Matrix</w:t>
       </w:r>
       <w:bookmarkEnd w:id="50"/>
@@ -25538,6 +26109,21 @@
 </file>
 
 <file path=customXml/item1.xml><?xml version="1.0" encoding="utf-8"?>
+<?mso-contentType ?>
+<FormTemplates xmlns="http://schemas.microsoft.com/sharepoint/v3/contenttype/forms">
+  <Display>DocumentLibraryForm</Display>
+  <Edit>DocumentLibraryForm</Edit>
+  <New>DocumentLibraryForm</New>
+</FormTemplates>
+</file>
+
+<file path=customXml/item2.xml><?xml version="1.0" encoding="utf-8"?>
+<p:properties xmlns:p="http://schemas.microsoft.com/office/2006/metadata/properties" xmlns:xsi="http://www.w3.org/2001/XMLSchema-instance" xmlns:pc="http://schemas.microsoft.com/office/infopath/2007/PartnerControls">
+  <documentManagement/>
+</p:properties>
+</file>
+
+<file path=customXml/item3.xml><?xml version="1.0" encoding="utf-8"?>
 <ct:contentTypeSchema xmlns:ct="http://schemas.microsoft.com/office/2006/metadata/contentType" xmlns:ma="http://schemas.microsoft.com/office/2006/metadata/properties/metaAttributes" ct:_="" ma:_="" ma:contentTypeName="Document" ma:contentTypeID="0x010100C2847DC6746C624DA076054CC14B56BE" ma:contentTypeVersion="2" ma:contentTypeDescription="Create a new document." ma:contentTypeScope="" ma:versionID="3a6af32872ce7b4b2422f000d4d9213d">
   <xsd:schema xmlns:xsd="http://www.w3.org/2001/XMLSchema" xmlns:xs="http://www.w3.org/2001/XMLSchema" xmlns:p="http://schemas.microsoft.com/office/2006/metadata/properties" xmlns:ns2="3fb232fd-8e72-43c7-b876-2e7a665041d4" targetNamespace="http://schemas.microsoft.com/office/2006/metadata/properties" ma:root="true" ma:fieldsID="f80de3ee26bd94643e1e894ce60d8d36" ns2:_="">
     <xsd:import namespace="3fb232fd-8e72-43c7-b876-2e7a665041d4"/>
@@ -25669,26 +26255,28 @@
 </ct:contentTypeSchema>
 </file>
 
-<file path=customXml/item2.xml><?xml version="1.0" encoding="utf-8"?>
-<p:properties xmlns:p="http://schemas.microsoft.com/office/2006/metadata/properties" xmlns:xsi="http://www.w3.org/2001/XMLSchema-instance" xmlns:pc="http://schemas.microsoft.com/office/infopath/2007/PartnerControls">
-  <documentManagement/>
-</p:properties>
-</file>
-
-<file path=customXml/item3.xml><?xml version="1.0" encoding="utf-8"?>
-<?mso-contentType ?>
-<FormTemplates xmlns="http://schemas.microsoft.com/sharepoint/v3/contenttype/forms">
-  <Display>DocumentLibraryForm</Display>
-  <Edit>DocumentLibraryForm</Edit>
-  <New>DocumentLibraryForm</New>
-</FormTemplates>
-</file>
-
 <file path=customXml/item4.xml><?xml version="1.0" encoding="utf-8"?>
 <b:Sources xmlns:b="http://schemas.openxmlformats.org/officeDocument/2006/bibliography" xmlns="http://schemas.openxmlformats.org/officeDocument/2006/bibliography" SelectedStyle="\APASixthEditionOfficeOnline.xsl" StyleName="APA" Version="6"/>
 </file>
 
 <file path=customXml/itemProps1.xml><?xml version="1.0" encoding="utf-8"?>
+<ds:datastoreItem xmlns:ds="http://schemas.openxmlformats.org/officeDocument/2006/customXml" ds:itemID="{D01821E2-92C5-4533-B565-401F49F958CF}">
+  <ds:schemaRefs>
+    <ds:schemaRef ds:uri="http://schemas.microsoft.com/sharepoint/v3/contenttype/forms"/>
+  </ds:schemaRefs>
+</ds:datastoreItem>
+</file>
+
+<file path=customXml/itemProps2.xml><?xml version="1.0" encoding="utf-8"?>
+<ds:datastoreItem xmlns:ds="http://schemas.openxmlformats.org/officeDocument/2006/customXml" ds:itemID="{FEA3CE4A-F380-4D76-9D3D-87BE6CF9896A}">
+  <ds:schemaRefs>
+    <ds:schemaRef ds:uri="http://schemas.microsoft.com/office/2006/metadata/properties"/>
+    <ds:schemaRef ds:uri="http://schemas.microsoft.com/office/infopath/2007/PartnerControls"/>
+  </ds:schemaRefs>
+</ds:datastoreItem>
+</file>
+
+<file path=customXml/itemProps3.xml><?xml version="1.0" encoding="utf-8"?>
 <ds:datastoreItem xmlns:ds="http://schemas.openxmlformats.org/officeDocument/2006/customXml" ds:itemID="{251EB441-1FDC-49C8-BEE3-E524A2502E55}">
   <ds:schemaRefs>
     <ds:schemaRef ds:uri="http://schemas.microsoft.com/office/2006/metadata/contentType"/>
@@ -25706,23 +26294,6 @@
 </ds:datastoreItem>
 </file>
 
-<file path=customXml/itemProps2.xml><?xml version="1.0" encoding="utf-8"?>
-<ds:datastoreItem xmlns:ds="http://schemas.openxmlformats.org/officeDocument/2006/customXml" ds:itemID="{FEA3CE4A-F380-4D76-9D3D-87BE6CF9896A}">
-  <ds:schemaRefs>
-    <ds:schemaRef ds:uri="http://schemas.microsoft.com/office/2006/metadata/properties"/>
-    <ds:schemaRef ds:uri="http://schemas.microsoft.com/office/infopath/2007/PartnerControls"/>
-  </ds:schemaRefs>
-</ds:datastoreItem>
-</file>
-
-<file path=customXml/itemProps3.xml><?xml version="1.0" encoding="utf-8"?>
-<ds:datastoreItem xmlns:ds="http://schemas.openxmlformats.org/officeDocument/2006/customXml" ds:itemID="{D01821E2-92C5-4533-B565-401F49F958CF}">
-  <ds:schemaRefs>
-    <ds:schemaRef ds:uri="http://schemas.microsoft.com/sharepoint/v3/contenttype/forms"/>
-  </ds:schemaRefs>
-</ds:datastoreItem>
-</file>
-
 <file path=customXml/itemProps4.xml><?xml version="1.0" encoding="utf-8"?>
 <ds:datastoreItem xmlns:ds="http://schemas.openxmlformats.org/officeDocument/2006/customXml" ds:itemID="{13F5C4A3-A105-414A-AF84-FFCE732DC05B}">
   <ds:schemaRefs>

</xml_diff>